<commit_message>
SOP-15944, Pruebas Live Lis Des 1 y Des 4, Se ajusta el momento en que se obtendrá el token para mejorar los tiempos de procesamiento.
</commit_message>
<xml_diff>
--- a/Documentacion/Manuales de usuario/MANUAL_TECNICO_DE_LA_INTERFAZ_DM_MICROS_ESV60.docx
+++ b/Documentacion/Manuales de usuario/MANUAL_TECNICO_DE_LA_INTERFAZ_DM_MICROS_ESV60.docx
@@ -1798,6 +1798,64 @@
                 <w:rFonts w:asciiTheme="minorHAnsi" w:hAnsiTheme="minorHAnsi" w:cstheme="minorHAnsi"/>
               </w:rPr>
             </w:pPr>
+            <w:r>
+              <w:rPr>
+                <w:rFonts w:asciiTheme="minorHAnsi" w:hAnsiTheme="minorHAnsi" w:cstheme="minorHAnsi"/>
+              </w:rPr>
+              <w:t xml:space="preserve">  </w:t>
+            </w:r>
+            <w:r>
+              <w:rPr>
+                <w:rFonts w:asciiTheme="minorHAnsi" w:hAnsiTheme="minorHAnsi" w:cstheme="minorHAnsi"/>
+              </w:rPr>
+              <w:t>30</w:t>
+            </w:r>
+            <w:r>
+              <w:rPr>
+                <w:rFonts w:asciiTheme="minorHAnsi" w:hAnsiTheme="minorHAnsi" w:cstheme="minorHAnsi"/>
+              </w:rPr>
+              <w:t>/</w:t>
+            </w:r>
+            <w:r>
+              <w:rPr>
+                <w:rFonts w:asciiTheme="minorHAnsi" w:hAnsiTheme="minorHAnsi" w:cstheme="minorHAnsi"/>
+              </w:rPr>
+              <w:t>01</w:t>
+            </w:r>
+            <w:r>
+              <w:rPr>
+                <w:rFonts w:asciiTheme="minorHAnsi" w:hAnsiTheme="minorHAnsi" w:cstheme="minorHAnsi"/>
+              </w:rPr>
+              <w:t>/202</w:t>
+            </w:r>
+            <w:r>
+              <w:rPr>
+                <w:rFonts w:asciiTheme="minorHAnsi" w:hAnsiTheme="minorHAnsi" w:cstheme="minorHAnsi"/>
+              </w:rPr>
+              <w:t>4</w:t>
+            </w:r>
+          </w:p>
+          <w:p>
+            <w:pPr>
+              <w:spacing w:after="0" w:line="259" w:lineRule="auto"/>
+              <w:ind w:left="56" w:firstLine="0"/>
+              <w:jc w:val="center"/>
+              <w:rPr>
+                <w:rFonts w:asciiTheme="minorHAnsi" w:hAnsiTheme="minorHAnsi" w:cstheme="minorHAnsi"/>
+              </w:rPr>
+            </w:pPr>
+            <w:r>
+              <w:rPr>
+                <w:rFonts w:asciiTheme="minorHAnsi" w:hAnsiTheme="minorHAnsi" w:cstheme="minorHAnsi"/>
+              </w:rPr>
+              <w:t>v1.0.</w:t>
+            </w:r>
+            <w:r>
+              <w:rPr>
+                <w:rFonts w:asciiTheme="minorHAnsi" w:hAnsiTheme="minorHAnsi" w:cstheme="minorHAnsi"/>
+              </w:rPr>
+              <w:t>1</w:t>
+            </w:r>
           </w:p>
         </w:tc>
         <w:tc>
@@ -1819,6 +1877,32 @@
                 <w:rFonts w:asciiTheme="minorHAnsi" w:hAnsiTheme="minorHAnsi" w:cstheme="minorHAnsi"/>
               </w:rPr>
             </w:pPr>
+            <w:r>
+              <w:rPr>
+                <w:rFonts w:asciiTheme="minorHAnsi" w:hAnsiTheme="minorHAnsi" w:cstheme="minorHAnsi"/>
+              </w:rPr>
+              <w:t>SOP-15944, Pruebas Live Lis Des 1 y Des 4</w:t>
+            </w:r>
+          </w:p>
+          <w:p>
+            <w:pPr>
+              <w:pStyle w:val="Prrafodelista"/>
+              <w:numPr>
+                <w:ilvl w:val="0"/>
+                <w:numId w:val="33"/>
+              </w:numPr>
+              <w:spacing w:after="0" w:line="259" w:lineRule="auto"/>
+              <w:jc w:val="left"/>
+              <w:rPr>
+                <w:rFonts w:asciiTheme="minorHAnsi" w:hAnsiTheme="minorHAnsi" w:cstheme="minorHAnsi"/>
+              </w:rPr>
+            </w:pPr>
+            <w:r>
+              <w:rPr>
+                <w:rFonts w:asciiTheme="minorHAnsi" w:hAnsiTheme="minorHAnsi" w:cstheme="minorHAnsi"/>
+              </w:rPr>
+              <w:t>Se ajusta el momento en que se obtendrá el token para mejorar los tiempos de procesamiento.</w:t>
+            </w:r>
           </w:p>
         </w:tc>
       </w:tr>
@@ -3939,7 +4023,7 @@
           <w:noProof/>
         </w:rPr>
         <w:drawing>
-          <wp:inline distT="0" distB="0" distL="0" distR="0" wp14:anchorId="19E138FC" wp14:editId="791528C8">
+          <wp:inline distT="0" distB="0" distL="0" distR="0" wp14:anchorId="19E138FC" wp14:editId="517F188E">
             <wp:extent cx="4431537" cy="2880000"/>
             <wp:effectExtent l="19050" t="19050" r="26670" b="15875"/>
             <wp:docPr id="1593175" name="Imagen 1"/>
@@ -4163,7 +4247,7 @@
           <w:noProof/>
         </w:rPr>
         <w:drawing>
-          <wp:inline distT="0" distB="0" distL="0" distR="0" wp14:anchorId="12A4E701" wp14:editId="7BBF6867">
+          <wp:inline distT="0" distB="0" distL="0" distR="0" wp14:anchorId="12A4E701" wp14:editId="5C3DFF7C">
             <wp:extent cx="4431533" cy="2880000"/>
             <wp:effectExtent l="19050" t="19050" r="26670" b="15875"/>
             <wp:docPr id="953425206" name="Imagen 2"/>
@@ -4311,7 +4395,7 @@
           <w:noProof/>
         </w:rPr>
         <w:drawing>
-          <wp:inline distT="0" distB="0" distL="0" distR="0" wp14:anchorId="4ECA60D9" wp14:editId="46D1DAB0">
+          <wp:inline distT="0" distB="0" distL="0" distR="0" wp14:anchorId="4ECA60D9" wp14:editId="18FDD0BF">
             <wp:extent cx="4465238" cy="2880000"/>
             <wp:effectExtent l="19050" t="19050" r="12065" b="15875"/>
             <wp:docPr id="217462919" name="Imagen 3"/>
@@ -4495,7 +4579,7 @@
           <w:noProof/>
         </w:rPr>
         <w:drawing>
-          <wp:inline distT="0" distB="0" distL="0" distR="0" wp14:anchorId="550BA8C3" wp14:editId="597A606B">
+          <wp:inline distT="0" distB="0" distL="0" distR="0" wp14:anchorId="550BA8C3" wp14:editId="6439D06D">
             <wp:extent cx="4422823" cy="2880000"/>
             <wp:effectExtent l="19050" t="19050" r="15875" b="15875"/>
             <wp:docPr id="1806491276" name="Imagen 4"/>
@@ -5537,7 +5621,7 @@
           <w:noProof/>
         </w:rPr>
         <w:drawing>
-          <wp:inline distT="0" distB="0" distL="0" distR="0" wp14:anchorId="7376692E" wp14:editId="7D5C501D">
+          <wp:inline distT="0" distB="0" distL="0" distR="0" wp14:anchorId="7376692E" wp14:editId="687178F2">
             <wp:extent cx="4465238" cy="2880000"/>
             <wp:effectExtent l="19050" t="19050" r="12065" b="15875"/>
             <wp:docPr id="1121344533" name="Imagen 5"/>
@@ -7003,7 +7087,7 @@
             </wp:anchor>
           </w:drawing>
         </mc:Choice>
-        <mc:Fallback xmlns:a="http://schemas.openxmlformats.org/drawingml/2006/main" xmlns:w16du="http://schemas.microsoft.com/office/word/2023/wordml/word16du">
+        <mc:Fallback xmlns:w16du="http://schemas.microsoft.com/office/word/2023/wordml/word16du" xmlns:a="http://schemas.openxmlformats.org/drawingml/2006/main">
           <w:pict>
             <v:group id="Group 5675" style="width:31.8pt;height:32.65pt;position:absolute;z-index:-2147483648;mso-position-horizontal-relative:page;mso-position-horizontal:absolute;margin-left:550.85pt;mso-position-vertical-relative:page;margin-top:199.25pt;" coordsize="4038,4146">
               <v:shape id="Shape 5676" style="position:absolute;width:4038;height:4146;left:0;top:0;" coordsize="403861,414655" path="m201930,0c313437,0,403861,92837,403861,207264c403861,321818,313437,414655,201930,414655c90424,414655,0,321818,0,207264c0,92837,90424,0,201930,0x">
@@ -7336,7 +7420,7 @@
             </wp:anchor>
           </w:drawing>
         </mc:Choice>
-        <mc:Fallback xmlns:a="http://schemas.openxmlformats.org/drawingml/2006/main" xmlns:w16du="http://schemas.microsoft.com/office/word/2023/wordml/word16du">
+        <mc:Fallback xmlns:w16du="http://schemas.microsoft.com/office/word/2023/wordml/word16du" xmlns:a="http://schemas.openxmlformats.org/drawingml/2006/main">
           <w:pict>
             <v:group id="Group 5659" style="width:31.8pt;height:32.65pt;position:absolute;z-index:-2147483648;mso-position-horizontal-relative:page;mso-position-horizontal:absolute;margin-left:550.85pt;mso-position-vertical-relative:page;margin-top:199.25pt;" coordsize="4038,4146">
               <v:shape id="Shape 5660" style="position:absolute;width:4038;height:4146;left:0;top:0;" coordsize="403861,414655" path="m201930,0c313437,0,403861,92837,403861,207264c403861,321818,313437,414655,201930,414655c90424,414655,0,321818,0,207264c0,92837,90424,0,201930,0x">
@@ -9768,6 +9852,118 @@
     </w:lvl>
   </w:abstractNum>
   <w:abstractNum w:abstractNumId="18" w15:restartNumberingAfterBreak="0">
+    <w:nsid w:val="5E471DAB"/>
+    <w:multiLevelType w:val="hybridMultilevel"/>
+    <w:tmpl w:val="78EC5768"/>
+    <w:lvl w:ilvl="0" w:tplc="19646C62">
+      <w:numFmt w:val="bullet"/>
+      <w:lvlText w:val=""/>
+      <w:lvlJc w:val="left"/>
+      <w:pPr>
+        <w:ind w:left="720" w:hanging="360"/>
+      </w:pPr>
+      <w:rPr>
+        <w:rFonts w:ascii="Symbol" w:eastAsia="Calibri" w:hAnsi="Symbol" w:cstheme="minorHAnsi" w:hint="default"/>
+      </w:rPr>
+    </w:lvl>
+    <w:lvl w:ilvl="1" w:tplc="080A0003" w:tentative="1">
+      <w:start w:val="1"/>
+      <w:numFmt w:val="bullet"/>
+      <w:lvlText w:val="o"/>
+      <w:lvlJc w:val="left"/>
+      <w:pPr>
+        <w:ind w:left="1440" w:hanging="360"/>
+      </w:pPr>
+      <w:rPr>
+        <w:rFonts w:ascii="Courier New" w:hAnsi="Courier New" w:cs="Courier New" w:hint="default"/>
+      </w:rPr>
+    </w:lvl>
+    <w:lvl w:ilvl="2" w:tplc="080A0005" w:tentative="1">
+      <w:start w:val="1"/>
+      <w:numFmt w:val="bullet"/>
+      <w:lvlText w:val=""/>
+      <w:lvlJc w:val="left"/>
+      <w:pPr>
+        <w:ind w:left="2160" w:hanging="360"/>
+      </w:pPr>
+      <w:rPr>
+        <w:rFonts w:ascii="Wingdings" w:hAnsi="Wingdings" w:hint="default"/>
+      </w:rPr>
+    </w:lvl>
+    <w:lvl w:ilvl="3" w:tplc="080A0001" w:tentative="1">
+      <w:start w:val="1"/>
+      <w:numFmt w:val="bullet"/>
+      <w:lvlText w:val=""/>
+      <w:lvlJc w:val="left"/>
+      <w:pPr>
+        <w:ind w:left="2880" w:hanging="360"/>
+      </w:pPr>
+      <w:rPr>
+        <w:rFonts w:ascii="Symbol" w:hAnsi="Symbol" w:hint="default"/>
+      </w:rPr>
+    </w:lvl>
+    <w:lvl w:ilvl="4" w:tplc="080A0003" w:tentative="1">
+      <w:start w:val="1"/>
+      <w:numFmt w:val="bullet"/>
+      <w:lvlText w:val="o"/>
+      <w:lvlJc w:val="left"/>
+      <w:pPr>
+        <w:ind w:left="3600" w:hanging="360"/>
+      </w:pPr>
+      <w:rPr>
+        <w:rFonts w:ascii="Courier New" w:hAnsi="Courier New" w:cs="Courier New" w:hint="default"/>
+      </w:rPr>
+    </w:lvl>
+    <w:lvl w:ilvl="5" w:tplc="080A0005" w:tentative="1">
+      <w:start w:val="1"/>
+      <w:numFmt w:val="bullet"/>
+      <w:lvlText w:val=""/>
+      <w:lvlJc w:val="left"/>
+      <w:pPr>
+        <w:ind w:left="4320" w:hanging="360"/>
+      </w:pPr>
+      <w:rPr>
+        <w:rFonts w:ascii="Wingdings" w:hAnsi="Wingdings" w:hint="default"/>
+      </w:rPr>
+    </w:lvl>
+    <w:lvl w:ilvl="6" w:tplc="080A0001" w:tentative="1">
+      <w:start w:val="1"/>
+      <w:numFmt w:val="bullet"/>
+      <w:lvlText w:val=""/>
+      <w:lvlJc w:val="left"/>
+      <w:pPr>
+        <w:ind w:left="5040" w:hanging="360"/>
+      </w:pPr>
+      <w:rPr>
+        <w:rFonts w:ascii="Symbol" w:hAnsi="Symbol" w:hint="default"/>
+      </w:rPr>
+    </w:lvl>
+    <w:lvl w:ilvl="7" w:tplc="080A0003" w:tentative="1">
+      <w:start w:val="1"/>
+      <w:numFmt w:val="bullet"/>
+      <w:lvlText w:val="o"/>
+      <w:lvlJc w:val="left"/>
+      <w:pPr>
+        <w:ind w:left="5760" w:hanging="360"/>
+      </w:pPr>
+      <w:rPr>
+        <w:rFonts w:ascii="Courier New" w:hAnsi="Courier New" w:cs="Courier New" w:hint="default"/>
+      </w:rPr>
+    </w:lvl>
+    <w:lvl w:ilvl="8" w:tplc="080A0005" w:tentative="1">
+      <w:start w:val="1"/>
+      <w:numFmt w:val="bullet"/>
+      <w:lvlText w:val=""/>
+      <w:lvlJc w:val="left"/>
+      <w:pPr>
+        <w:ind w:left="6480" w:hanging="360"/>
+      </w:pPr>
+      <w:rPr>
+        <w:rFonts w:ascii="Wingdings" w:hAnsi="Wingdings" w:hint="default"/>
+      </w:rPr>
+    </w:lvl>
+  </w:abstractNum>
+  <w:abstractNum w:abstractNumId="19" w15:restartNumberingAfterBreak="0">
     <w:nsid w:val="5EF362FA"/>
     <w:multiLevelType w:val="hybridMultilevel"/>
     <w:tmpl w:val="ED3E1CDA"/>
@@ -9880,7 +10076,7 @@
       </w:rPr>
     </w:lvl>
   </w:abstractNum>
-  <w:abstractNum w:abstractNumId="19" w15:restartNumberingAfterBreak="0">
+  <w:abstractNum w:abstractNumId="20" w15:restartNumberingAfterBreak="0">
     <w:nsid w:val="610266EF"/>
     <w:multiLevelType w:val="hybridMultilevel"/>
     <w:tmpl w:val="77986D46"/>
@@ -9993,7 +10189,7 @@
       </w:rPr>
     </w:lvl>
   </w:abstractNum>
-  <w:abstractNum w:abstractNumId="20" w15:restartNumberingAfterBreak="0">
+  <w:abstractNum w:abstractNumId="21" w15:restartNumberingAfterBreak="0">
     <w:nsid w:val="629E004E"/>
     <w:multiLevelType w:val="hybridMultilevel"/>
     <w:tmpl w:val="7720638A"/>
@@ -10106,7 +10302,7 @@
       </w:rPr>
     </w:lvl>
   </w:abstractNum>
-  <w:abstractNum w:abstractNumId="21" w15:restartNumberingAfterBreak="0">
+  <w:abstractNum w:abstractNumId="22" w15:restartNumberingAfterBreak="0">
     <w:nsid w:val="652F0FDD"/>
     <w:multiLevelType w:val="hybridMultilevel"/>
     <w:tmpl w:val="9C0C0F86"/>
@@ -10318,7 +10514,7 @@
       </w:rPr>
     </w:lvl>
   </w:abstractNum>
-  <w:abstractNum w:abstractNumId="22" w15:restartNumberingAfterBreak="0">
+  <w:abstractNum w:abstractNumId="23" w15:restartNumberingAfterBreak="0">
     <w:nsid w:val="66C72124"/>
     <w:multiLevelType w:val="hybridMultilevel"/>
     <w:tmpl w:val="B80ADA52"/>
@@ -10431,7 +10627,7 @@
       </w:rPr>
     </w:lvl>
   </w:abstractNum>
-  <w:abstractNum w:abstractNumId="23" w15:restartNumberingAfterBreak="0">
+  <w:abstractNum w:abstractNumId="24" w15:restartNumberingAfterBreak="0">
     <w:nsid w:val="69F815AB"/>
     <w:multiLevelType w:val="hybridMultilevel"/>
     <w:tmpl w:val="5D201B20"/>
@@ -10544,7 +10740,7 @@
       </w:rPr>
     </w:lvl>
   </w:abstractNum>
-  <w:abstractNum w:abstractNumId="24" w15:restartNumberingAfterBreak="0">
+  <w:abstractNum w:abstractNumId="25" w15:restartNumberingAfterBreak="0">
     <w:nsid w:val="6CDA270D"/>
     <w:multiLevelType w:val="hybridMultilevel"/>
     <w:tmpl w:val="BB96DE54"/>
@@ -10657,7 +10853,7 @@
       </w:rPr>
     </w:lvl>
   </w:abstractNum>
-  <w:abstractNum w:abstractNumId="25" w15:restartNumberingAfterBreak="0">
+  <w:abstractNum w:abstractNumId="26" w15:restartNumberingAfterBreak="0">
     <w:nsid w:val="6F333FA4"/>
     <w:multiLevelType w:val="hybridMultilevel"/>
     <w:tmpl w:val="54A83750"/>
@@ -10770,7 +10966,7 @@
       </w:rPr>
     </w:lvl>
   </w:abstractNum>
-  <w:abstractNum w:abstractNumId="26" w15:restartNumberingAfterBreak="0">
+  <w:abstractNum w:abstractNumId="27" w15:restartNumberingAfterBreak="0">
     <w:nsid w:val="704B309F"/>
     <w:multiLevelType w:val="multilevel"/>
     <w:tmpl w:val="C4DCBDFC"/>
@@ -10885,7 +11081,7 @@
       </w:rPr>
     </w:lvl>
   </w:abstractNum>
-  <w:abstractNum w:abstractNumId="27" w15:restartNumberingAfterBreak="0">
+  <w:abstractNum w:abstractNumId="28" w15:restartNumberingAfterBreak="0">
     <w:nsid w:val="73FA08B1"/>
     <w:multiLevelType w:val="hybridMultilevel"/>
     <w:tmpl w:val="514AF8EE"/>
@@ -11097,7 +11293,7 @@
       </w:rPr>
     </w:lvl>
   </w:abstractNum>
-  <w:abstractNum w:abstractNumId="28" w15:restartNumberingAfterBreak="0">
+  <w:abstractNum w:abstractNumId="29" w15:restartNumberingAfterBreak="0">
     <w:nsid w:val="74924AC9"/>
     <w:multiLevelType w:val="hybridMultilevel"/>
     <w:tmpl w:val="2E281C92"/>
@@ -11210,7 +11406,7 @@
       </w:rPr>
     </w:lvl>
   </w:abstractNum>
-  <w:abstractNum w:abstractNumId="29" w15:restartNumberingAfterBreak="0">
+  <w:abstractNum w:abstractNumId="30" w15:restartNumberingAfterBreak="0">
     <w:nsid w:val="74EB2624"/>
     <w:multiLevelType w:val="hybridMultilevel"/>
     <w:tmpl w:val="7E96A794"/>
@@ -11323,7 +11519,7 @@
       </w:rPr>
     </w:lvl>
   </w:abstractNum>
-  <w:abstractNum w:abstractNumId="30" w15:restartNumberingAfterBreak="0">
+  <w:abstractNum w:abstractNumId="31" w15:restartNumberingAfterBreak="0">
     <w:nsid w:val="74F708DA"/>
     <w:multiLevelType w:val="hybridMultilevel"/>
     <w:tmpl w:val="2A94DA72"/>
@@ -11436,7 +11632,7 @@
       </w:rPr>
     </w:lvl>
   </w:abstractNum>
-  <w:abstractNum w:abstractNumId="31" w15:restartNumberingAfterBreak="0">
+  <w:abstractNum w:abstractNumId="32" w15:restartNumberingAfterBreak="0">
     <w:nsid w:val="75367737"/>
     <w:multiLevelType w:val="hybridMultilevel"/>
     <w:tmpl w:val="A258890C"/>
@@ -11556,7 +11752,7 @@
     <w:abstractNumId w:val="17"/>
   </w:num>
   <w:num w:numId="3" w16cid:durableId="634405781">
-    <w:abstractNumId w:val="21"/>
+    <w:abstractNumId w:val="22"/>
   </w:num>
   <w:num w:numId="4" w16cid:durableId="1513572113">
     <w:abstractNumId w:val="16"/>
@@ -11565,22 +11761,22 @@
     <w:abstractNumId w:val="14"/>
   </w:num>
   <w:num w:numId="6" w16cid:durableId="726074179">
-    <w:abstractNumId w:val="18"/>
+    <w:abstractNumId w:val="19"/>
   </w:num>
   <w:num w:numId="7" w16cid:durableId="1833595383">
-    <w:abstractNumId w:val="24"/>
+    <w:abstractNumId w:val="25"/>
   </w:num>
   <w:num w:numId="8" w16cid:durableId="1203516179">
-    <w:abstractNumId w:val="26"/>
+    <w:abstractNumId w:val="27"/>
   </w:num>
   <w:num w:numId="9" w16cid:durableId="718937280">
-    <w:abstractNumId w:val="29"/>
+    <w:abstractNumId w:val="30"/>
   </w:num>
   <w:num w:numId="10" w16cid:durableId="1960182159">
     <w:abstractNumId w:val="11"/>
   </w:num>
   <w:num w:numId="11" w16cid:durableId="2112771500">
-    <w:abstractNumId w:val="20"/>
+    <w:abstractNumId w:val="21"/>
   </w:num>
   <w:num w:numId="12" w16cid:durableId="734284692">
     <w:abstractNumId w:val="3"/>
@@ -11592,10 +11788,10 @@
     <w:abstractNumId w:val="15"/>
   </w:num>
   <w:num w:numId="15" w16cid:durableId="2036881652">
-    <w:abstractNumId w:val="27"/>
+    <w:abstractNumId w:val="28"/>
   </w:num>
   <w:num w:numId="16" w16cid:durableId="1164782005">
-    <w:abstractNumId w:val="22"/>
+    <w:abstractNumId w:val="23"/>
   </w:num>
   <w:num w:numId="17" w16cid:durableId="864559323">
     <w:abstractNumId w:val="6"/>
@@ -11613,10 +11809,10 @@
     <w:abstractNumId w:val="5"/>
   </w:num>
   <w:num w:numId="22" w16cid:durableId="1202741487">
-    <w:abstractNumId w:val="28"/>
+    <w:abstractNumId w:val="29"/>
   </w:num>
   <w:num w:numId="23" w16cid:durableId="1944801096">
-    <w:abstractNumId w:val="19"/>
+    <w:abstractNumId w:val="20"/>
   </w:num>
   <w:num w:numId="24" w16cid:durableId="329987395">
     <w:abstractNumId w:val="1"/>
@@ -11631,19 +11827,22 @@
     <w:abstractNumId w:val="12"/>
   </w:num>
   <w:num w:numId="28" w16cid:durableId="296491475">
-    <w:abstractNumId w:val="23"/>
+    <w:abstractNumId w:val="24"/>
   </w:num>
   <w:num w:numId="29" w16cid:durableId="939995842">
-    <w:abstractNumId w:val="30"/>
+    <w:abstractNumId w:val="31"/>
   </w:num>
   <w:num w:numId="30" w16cid:durableId="1792937049">
-    <w:abstractNumId w:val="25"/>
+    <w:abstractNumId w:val="26"/>
   </w:num>
   <w:num w:numId="31" w16cid:durableId="1359314895">
-    <w:abstractNumId w:val="31"/>
+    <w:abstractNumId w:val="32"/>
   </w:num>
   <w:num w:numId="32" w16cid:durableId="2076466576">
     <w:abstractNumId w:val="4"/>
+  </w:num>
+  <w:num w:numId="33" w16cid:durableId="1507092907">
+    <w:abstractNumId w:val="18"/>
   </w:num>
 </w:numbering>
 </file>

</xml_diff>